<commit_message>
Changed table on docx
</commit_message>
<xml_diff>
--- a/LAB01/Lab01_Report.docx
+++ b/LAB01/Lab01_Report.docx
@@ -752,6 +752,13 @@
                 <w:color w:val="000000"/>
               </w:rPr>
             </w:pPr>
+            <w:r>
+              <w:rPr>
+                <w:rFonts w:ascii="Calibri" w:eastAsia="Times New Roman" w:hAnsi="Calibri" w:cs="Calibri"/>
+                <w:color w:val="000000"/>
+              </w:rPr>
+              <w:t>1000</w:t>
+            </w:r>
           </w:p>
         </w:tc>
         <w:tc>
@@ -1003,7 +1010,16 @@
                 <w:rFonts w:ascii="Calibri" w:eastAsia="Times New Roman" w:hAnsi="Calibri" w:cs="Calibri"/>
                 <w:color w:val="000000"/>
               </w:rPr>
-              <w:t>Reversed</w:t>
+              <w:t>Reverse</w:t>
+            </w:r>
+            <w:bookmarkStart w:id="0" w:name="_GoBack"/>
+            <w:bookmarkEnd w:id="0"/>
+            <w:r>
+              <w:rPr>
+                <w:rFonts w:ascii="Calibri" w:eastAsia="Times New Roman" w:hAnsi="Calibri" w:cs="Calibri"/>
+                <w:color w:val="000000"/>
+              </w:rPr>
+              <w:t>d</w:t>
             </w:r>
           </w:p>
         </w:tc>
@@ -1418,7 +1434,21 @@
                 <w:rFonts w:ascii="Calibri" w:eastAsia="Times New Roman" w:hAnsi="Calibri" w:cs="Calibri"/>
                 <w:color w:val="000000"/>
               </w:rPr>
-              <w:t>1000</w:t>
+              <w:t>10</w:t>
+            </w:r>
+            <w:r>
+              <w:rPr>
+                <w:rFonts w:ascii="Calibri" w:eastAsia="Times New Roman" w:hAnsi="Calibri" w:cs="Calibri"/>
+                <w:color w:val="000000"/>
+              </w:rPr>
+              <w:t>0</w:t>
+            </w:r>
+            <w:r>
+              <w:rPr>
+                <w:rFonts w:ascii="Calibri" w:eastAsia="Times New Roman" w:hAnsi="Calibri" w:cs="Calibri"/>
+                <w:color w:val="000000"/>
+              </w:rPr>
+              <w:t>00</w:t>
             </w:r>
           </w:p>
         </w:tc>
@@ -2824,8 +2854,6 @@
           </wp:inline>
         </w:drawing>
       </w:r>
-      <w:bookmarkStart w:id="0" w:name="_GoBack"/>
-      <w:bookmarkEnd w:id="0"/>
     </w:p>
     <w:p>
       <w:pPr>

</xml_diff>